<commit_message>
working on assignment document
</commit_message>
<xml_diff>
--- a/Assignment06/Assignment06.docx
+++ b/Assignment06/Assignment06.docx
@@ -57,37 +57,11 @@
       <w:pPr>
         <w:spacing w:after="0"/>
       </w:pPr>
-      <w:r>
-        <w:fldChar w:fldCharType="begin"/>
-      </w:r>
-      <w:r>
-        <w:instrText xml:space="preserve"> DOCPROPERTY  Course  \* MERGEFORMAT </w:instrText>
-      </w:r>
-      <w:r>
-        <w:fldChar w:fldCharType="separate"/>
-      </w:r>
-      <w:r>
-        <w:t xml:space="preserve">CSHP 230 B </w:t>
-      </w:r>
-      <w:proofErr w:type="spellStart"/>
-      <w:r>
-        <w:t>Su</w:t>
-      </w:r>
-      <w:proofErr w:type="spellEnd"/>
-      <w:r>
-        <w:t xml:space="preserve"> 19: Web Applications </w:t>
-      </w:r>
-      <w:proofErr w:type="gramStart"/>
-      <w:r>
-        <w:t>In</w:t>
-      </w:r>
-      <w:proofErr w:type="gramEnd"/>
-      <w:r>
-        <w:t xml:space="preserve"> C#</w:t>
-      </w:r>
-      <w:r>
-        <w:fldChar w:fldCharType="end"/>
-      </w:r>
+      <w:fldSimple w:instr=" DOCPROPERTY  Course  \* MERGEFORMAT ">
+        <w:r>
+          <w:t>CSHP 230 B Su 19: Web Applications In C#</w:t>
+        </w:r>
+      </w:fldSimple>
     </w:p>
     <w:p>
       <w:pPr>
@@ -183,23 +157,43 @@
       <w:r>
         <w:t>Cookie Data</w:t>
       </w:r>
-      <w:bookmarkStart w:id="0" w:name="_GoBack"/>
-      <w:bookmarkEnd w:id="0"/>
     </w:p>
     <w:p>
       <w:pPr>
         <w:pStyle w:val="Heading1"/>
       </w:pPr>
       <w:r>
-        <w:t>Topic 1</w:t>
-      </w:r>
-    </w:p>
-    <w:p>
-      <w:pPr>
-        <w:pStyle w:val="Heading2"/>
-      </w:pPr>
-      <w:r>
-        <w:t>Sub Topic A</w:t>
+        <w:t>Getting Started</w:t>
+      </w:r>
+    </w:p>
+    <w:p>
+      <w:r>
+        <w:t>I s</w:t>
+      </w:r>
+      <w:r>
+        <w:t>tarted with a blank ASP.Net web application as in the previous assignments. While not needed, import</w:t>
+      </w:r>
+      <w:r>
+        <w:t>ed</w:t>
+      </w:r>
+      <w:r>
+        <w:t xml:space="preserve"> Bootstrap using the NuGet package manager</w:t>
+      </w:r>
+      <w:r>
+        <w:t xml:space="preserve"> to make the design look moderately professional.</w:t>
+      </w:r>
+    </w:p>
+    <w:p>
+      <w:r>
+        <w:t>I created a simple navigation menu on the master page to help move between each of the demonstration pages</w:t>
+      </w:r>
+      <w:r>
+        <w:t xml:space="preserve"> with shell pages to handle each of the demonstrations (Figure 1).</w:t>
+      </w:r>
+    </w:p>
+    <w:p>
+      <w:r>
+        <w:t>I can now start building out each of the demonstrations.</w:t>
       </w:r>
     </w:p>
     <w:p>
@@ -208,10 +202,10 @@
       </w:pPr>
       <w:r>
         <w:drawing>
-          <wp:inline distT="0" distB="0" distL="0" distR="0" wp14:anchorId="44894C94" wp14:editId="624BA2DB">
-            <wp:extent cx="5731510" cy="3630295"/>
-            <wp:effectExtent l="0" t="0" r="2540" b="8255"/>
-            <wp:docPr id="1" name="Picture 1"/>
+          <wp:inline distT="0" distB="0" distL="0" distR="0" wp14:anchorId="2009B2DD" wp14:editId="0D3A068F">
+            <wp:extent cx="6840855" cy="3440430"/>
+            <wp:effectExtent l="0" t="0" r="0" b="7620"/>
+            <wp:docPr id="2" name="Picture 2"/>
             <wp:cNvGraphicFramePr>
               <a:graphicFrameLocks xmlns:a="http://schemas.openxmlformats.org/drawingml/2006/main" noChangeAspect="1"/>
             </wp:cNvGraphicFramePr>
@@ -231,7 +225,7 @@
                   <pic:spPr>
                     <a:xfrm>
                       <a:off x="0" y="0"/>
-                      <a:ext cx="5731510" cy="3630295"/>
+                      <a:ext cx="6840855" cy="3440430"/>
                     </a:xfrm>
                     <a:prstGeom prst="rect">
                       <a:avLst/>
@@ -243,16 +237,25 @@
           </wp:inline>
         </w:drawing>
       </w:r>
-      <w:r>
-        <w:t xml:space="preserve"> </w:t>
-      </w:r>
     </w:p>
     <w:p>
       <w:pPr>
         <w:pStyle w:val="Figure"/>
       </w:pPr>
       <w:r>
-        <w:t>Figure 1: I am all alone</w:t>
+        <w:t>Figure 1: Master page and starting layout of the site</w:t>
+      </w:r>
+    </w:p>
+    <w:p>
+      <w:pPr>
+        <w:rPr>
+          <w:rFonts w:asciiTheme="majorHAnsi" w:eastAsiaTheme="majorEastAsia" w:hAnsiTheme="majorHAnsi" w:cstheme="majorBidi"/>
+          <w:sz w:val="26"/>
+          <w:szCs w:val="26"/>
+        </w:rPr>
+      </w:pPr>
+      <w:r>
+        <w:br w:type="page"/>
       </w:r>
     </w:p>
     <w:p>
@@ -261,16 +264,285 @@
       </w:pPr>
       <w:r>
         <w:lastRenderedPageBreak/>
-        <w:t>Sub Topic B</w:t>
-      </w:r>
-    </w:p>
-    <w:p>
-      <w:pPr>
-        <w:pStyle w:val="Heading1"/>
-      </w:pPr>
-      <w:r>
-        <w:t>Topic 2</w:t>
-      </w:r>
+        <w:t>Hidden Input Demonstration</w:t>
+      </w:r>
+    </w:p>
+    <w:p>
+      <w:r>
+        <w:t>Forms can make use of hidden input fields to store data that will then get sent to the server when the page is posted. The server can then read the values as if it was any normal control.</w:t>
+      </w:r>
+    </w:p>
+    <w:p>
+      <w:r>
+        <w:t>For this demonstration I used a simple form with two buttons. The first one triggers a JavaScript function (Figure 2) which gets the current value from the HiddenField which happens to be a simple counter and increases the value by one, the result is then stored back into the HiddenField.</w:t>
+      </w:r>
+    </w:p>
+    <w:p>
+      <w:r>
+        <w:t xml:space="preserve">When the other button is clicked, the form is posted. When the page is loaded as a result of the post call, the Page_Load function (Figure 3) obtains the value from the hidden field. Using the value it updates a label to inform the user how many times the button was clicked. </w:t>
+      </w:r>
+    </w:p>
+    <w:p>
+      <w:r>
+        <w:t>I also included a Click handler to show how this could be triggered here.</w:t>
+      </w:r>
+    </w:p>
+    <w:p>
+      <w:pPr>
+        <w:pStyle w:val="Figure"/>
+      </w:pPr>
+      <w:r>
+        <w:drawing>
+          <wp:inline distT="0" distB="0" distL="0" distR="0" wp14:anchorId="3D8756DA" wp14:editId="37F0C044">
+            <wp:extent cx="3584575" cy="1214157"/>
+            <wp:effectExtent l="0" t="0" r="0" b="5080"/>
+            <wp:docPr id="1" name="Picture 1"/>
+            <wp:cNvGraphicFramePr>
+              <a:graphicFrameLocks xmlns:a="http://schemas.openxmlformats.org/drawingml/2006/main" noChangeAspect="1"/>
+            </wp:cNvGraphicFramePr>
+            <a:graphic xmlns:a="http://schemas.openxmlformats.org/drawingml/2006/main">
+              <a:graphicData uri="http://schemas.openxmlformats.org/drawingml/2006/picture">
+                <pic:pic xmlns:pic="http://schemas.openxmlformats.org/drawingml/2006/picture">
+                  <pic:nvPicPr>
+                    <pic:cNvPr id="1" name=""/>
+                    <pic:cNvPicPr/>
+                  </pic:nvPicPr>
+                  <pic:blipFill>
+                    <a:blip r:embed="rId7"/>
+                    <a:stretch>
+                      <a:fillRect/>
+                    </a:stretch>
+                  </pic:blipFill>
+                  <pic:spPr>
+                    <a:xfrm>
+                      <a:off x="0" y="0"/>
+                      <a:ext cx="3599792" cy="1219311"/>
+                    </a:xfrm>
+                    <a:prstGeom prst="rect">
+                      <a:avLst/>
+                    </a:prstGeom>
+                  </pic:spPr>
+                </pic:pic>
+              </a:graphicData>
+            </a:graphic>
+          </wp:inline>
+        </w:drawing>
+      </w:r>
+    </w:p>
+    <w:p>
+      <w:pPr>
+        <w:pStyle w:val="Figure"/>
+      </w:pPr>
+      <w:r>
+        <w:t>Figure 2: Increment Counter function</w:t>
+      </w:r>
+    </w:p>
+    <w:p>
+      <w:pPr>
+        <w:pStyle w:val="Figure"/>
+      </w:pPr>
+    </w:p>
+    <w:p>
+      <w:pPr>
+        <w:pStyle w:val="Figure"/>
+      </w:pPr>
+      <w:r>
+        <w:drawing>
+          <wp:inline distT="0" distB="0" distL="0" distR="0" wp14:anchorId="0D997C27" wp14:editId="3AF3B90A">
+            <wp:extent cx="3064074" cy="2746375"/>
+            <wp:effectExtent l="0" t="0" r="3175" b="0"/>
+            <wp:docPr id="3" name="Picture 3"/>
+            <wp:cNvGraphicFramePr>
+              <a:graphicFrameLocks xmlns:a="http://schemas.openxmlformats.org/drawingml/2006/main" noChangeAspect="1"/>
+            </wp:cNvGraphicFramePr>
+            <a:graphic xmlns:a="http://schemas.openxmlformats.org/drawingml/2006/main">
+              <a:graphicData uri="http://schemas.openxmlformats.org/drawingml/2006/picture">
+                <pic:pic xmlns:pic="http://schemas.openxmlformats.org/drawingml/2006/picture">
+                  <pic:nvPicPr>
+                    <pic:cNvPr id="1" name=""/>
+                    <pic:cNvPicPr/>
+                  </pic:nvPicPr>
+                  <pic:blipFill>
+                    <a:blip r:embed="rId8"/>
+                    <a:stretch>
+                      <a:fillRect/>
+                    </a:stretch>
+                  </pic:blipFill>
+                  <pic:spPr>
+                    <a:xfrm>
+                      <a:off x="0" y="0"/>
+                      <a:ext cx="3068362" cy="2750219"/>
+                    </a:xfrm>
+                    <a:prstGeom prst="rect">
+                      <a:avLst/>
+                    </a:prstGeom>
+                  </pic:spPr>
+                </pic:pic>
+              </a:graphicData>
+            </a:graphic>
+          </wp:inline>
+        </w:drawing>
+      </w:r>
+    </w:p>
+    <w:p>
+      <w:pPr>
+        <w:pStyle w:val="Figure"/>
+      </w:pPr>
+      <w:r>
+        <w:t>Figure 3: Post back handler and update label with counter</w:t>
+      </w:r>
+    </w:p>
+    <w:p>
+      <w:pPr>
+        <w:pStyle w:val="Heading2"/>
+      </w:pPr>
+      <w:r>
+        <w:t>Session Demonstration</w:t>
+      </w:r>
+    </w:p>
+    <w:p>
+      <w:r>
+        <w:t>For this demonstration two pages are used to show how information from one page can be saved into a server Session list. Then when another page is loaded, the stored value can be retrieved and used. This can add flexibility for tracking various information across multiple pages without needing the user to keep entering it.</w:t>
+      </w:r>
+    </w:p>
+    <w:p>
+      <w:r>
+        <w:t>The first form has a</w:t>
+      </w:r>
+      <w:r>
+        <w:t>n input that accepts free input from the user. When the button is clicked the page is posted to the server where it stores the value from the input field into the session list with a key of “FooBar” (Figure 4). The user is then redirected to another page to simulate reading the session value from another page.</w:t>
+      </w:r>
+    </w:p>
+    <w:p>
+      <w:r>
+        <w:t>When the page loads, it gets the value from the Session using the same key mentioned above and displays the result using a label on the page (Figure 5). The sessions are also cleared to avoid stale state remaining in the session list.</w:t>
+      </w:r>
+    </w:p>
+    <w:p>
+      <w:pPr>
+        <w:pStyle w:val="Figure"/>
+      </w:pPr>
+      <w:r>
+        <w:lastRenderedPageBreak/>
+        <w:drawing>
+          <wp:inline distT="0" distB="0" distL="0" distR="0" wp14:anchorId="2270513B" wp14:editId="75C80FD1">
+            <wp:extent cx="4546600" cy="1407914"/>
+            <wp:effectExtent l="0" t="0" r="6350" b="1905"/>
+            <wp:docPr id="4" name="Picture 4"/>
+            <wp:cNvGraphicFramePr>
+              <a:graphicFrameLocks xmlns:a="http://schemas.openxmlformats.org/drawingml/2006/main" noChangeAspect="1"/>
+            </wp:cNvGraphicFramePr>
+            <a:graphic xmlns:a="http://schemas.openxmlformats.org/drawingml/2006/main">
+              <a:graphicData uri="http://schemas.openxmlformats.org/drawingml/2006/picture">
+                <pic:pic xmlns:pic="http://schemas.openxmlformats.org/drawingml/2006/picture">
+                  <pic:nvPicPr>
+                    <pic:cNvPr id="1" name=""/>
+                    <pic:cNvPicPr/>
+                  </pic:nvPicPr>
+                  <pic:blipFill>
+                    <a:blip r:embed="rId9"/>
+                    <a:stretch>
+                      <a:fillRect/>
+                    </a:stretch>
+                  </pic:blipFill>
+                  <pic:spPr>
+                    <a:xfrm>
+                      <a:off x="0" y="0"/>
+                      <a:ext cx="4551635" cy="1409473"/>
+                    </a:xfrm>
+                    <a:prstGeom prst="rect">
+                      <a:avLst/>
+                    </a:prstGeom>
+                  </pic:spPr>
+                </pic:pic>
+              </a:graphicData>
+            </a:graphic>
+          </wp:inline>
+        </w:drawing>
+      </w:r>
+    </w:p>
+    <w:p>
+      <w:pPr>
+        <w:pStyle w:val="Figure"/>
+      </w:pPr>
+      <w:r>
+        <w:t xml:space="preserve">Figure 4: Function to store the value in the session and redirect </w:t>
+      </w:r>
+    </w:p>
+    <w:p>
+      <w:pPr>
+        <w:pStyle w:val="Figure"/>
+      </w:pPr>
+    </w:p>
+    <w:p>
+      <w:pPr>
+        <w:pStyle w:val="Figure"/>
+      </w:pPr>
+      <w:r>
+        <w:drawing>
+          <wp:inline distT="0" distB="0" distL="0" distR="0" wp14:anchorId="064FE009" wp14:editId="7F6A8CE9">
+            <wp:extent cx="4743450" cy="1542843"/>
+            <wp:effectExtent l="0" t="0" r="0" b="635"/>
+            <wp:docPr id="5" name="Picture 5"/>
+            <wp:cNvGraphicFramePr>
+              <a:graphicFrameLocks xmlns:a="http://schemas.openxmlformats.org/drawingml/2006/main" noChangeAspect="1"/>
+            </wp:cNvGraphicFramePr>
+            <a:graphic xmlns:a="http://schemas.openxmlformats.org/drawingml/2006/main">
+              <a:graphicData uri="http://schemas.openxmlformats.org/drawingml/2006/picture">
+                <pic:pic xmlns:pic="http://schemas.openxmlformats.org/drawingml/2006/picture">
+                  <pic:nvPicPr>
+                    <pic:cNvPr id="1" name=""/>
+                    <pic:cNvPicPr/>
+                  </pic:nvPicPr>
+                  <pic:blipFill>
+                    <a:blip r:embed="rId10"/>
+                    <a:stretch>
+                      <a:fillRect/>
+                    </a:stretch>
+                  </pic:blipFill>
+                  <pic:spPr>
+                    <a:xfrm>
+                      <a:off x="0" y="0"/>
+                      <a:ext cx="4748807" cy="1544585"/>
+                    </a:xfrm>
+                    <a:prstGeom prst="rect">
+                      <a:avLst/>
+                    </a:prstGeom>
+                  </pic:spPr>
+                </pic:pic>
+              </a:graphicData>
+            </a:graphic>
+          </wp:inline>
+        </w:drawing>
+      </w:r>
+    </w:p>
+    <w:p>
+      <w:pPr>
+        <w:pStyle w:val="Figure"/>
+      </w:pPr>
+      <w:r>
+        <w:t>Figure 5: Page load used to get session values</w:t>
+      </w:r>
+    </w:p>
+    <w:p>
+      <w:pPr>
+        <w:pStyle w:val="Heading2"/>
+      </w:pPr>
+      <w:r>
+        <w:t>Cookie Demonstraion</w:t>
+      </w:r>
+    </w:p>
+    <w:p>
+      <w:r>
+        <w:t>Cookies offer a method for storing state information in a similar fashion to the Session but instead the information is stored on the client in the browser cache. This is useful for keeping track of the username used to log on to the page.</w:t>
+      </w:r>
+    </w:p>
+    <w:p>
+      <w:r>
+        <w:t>The format is similar to the Session demo with one page creating a cookie (Figure 6) and th</w:t>
+      </w:r>
+      <w:bookmarkStart w:id="0" w:name="_GoBack"/>
+      <w:bookmarkEnd w:id="0"/>
     </w:p>
     <w:p>
       <w:pPr>
@@ -1147,8 +1419,8 @@
     <w:compatSetting w:name="useWord2013TrackBottomHyphenation" w:uri="http://schemas.microsoft.com/office/word" w:val="0"/>
   </w:compat>
   <w:rsids>
-    <w:rsidRoot w:val="005B6C28"/>
-    <w:rsid w:val="005B6C28"/>
+    <w:rsidRoot w:val="00712F67"/>
+    <w:rsid w:val="00712F67"/>
   </w:rsids>
   <m:mathPr>
     <m:mathFont m:val="Cambria Math"/>

</xml_diff>